<commit_message>
add apresentacao qualificação ppt
</commit_message>
<xml_diff>
--- a/documents/life_cycle/pré-projeto/Entrega-final.docx
+++ b/documents/life_cycle/pré-projeto/Entrega-final.docx
@@ -1548,7 +1548,7 @@
             <mc:AlternateContent>
               <mc:Choice Requires="wps">
                 <w:drawing>
-                  <wp:anchor distT="0" distB="0" distL="114300" distR="114300" simplePos="0" relativeHeight="251645440" behindDoc="0" locked="0" layoutInCell="1" allowOverlap="1" wp14:anchorId="4674DE0D" wp14:editId="0C77744A">
+                  <wp:anchor distT="0" distB="0" distL="114300" distR="114300" simplePos="0" relativeHeight="251645440" behindDoc="0" locked="0" layoutInCell="1" allowOverlap="1" wp14:anchorId="5FA2B338" wp14:editId="7FC2610D">
                     <wp:simplePos x="0" y="0"/>
                     <wp:positionH relativeFrom="column">
                       <wp:posOffset>5486400</wp:posOffset>
@@ -4339,7 +4339,7 @@
         <mc:AlternateContent>
           <mc:Choice Requires="wps">
             <w:drawing>
-              <wp:anchor distT="0" distB="0" distL="114300" distR="114300" simplePos="0" relativeHeight="251651584" behindDoc="0" locked="0" layoutInCell="1" allowOverlap="1" wp14:anchorId="5DB4ED02" wp14:editId="00F5536D">
+              <wp:anchor distT="0" distB="0" distL="114300" distR="114300" simplePos="0" relativeHeight="251651584" behindDoc="0" locked="0" layoutInCell="1" allowOverlap="1" wp14:anchorId="5F123DA3" wp14:editId="59D37140">
                 <wp:simplePos x="0" y="0"/>
                 <wp:positionH relativeFrom="column">
                   <wp:posOffset>5486400</wp:posOffset>
@@ -4804,7 +4804,7 @@
         <mc:AlternateContent>
           <mc:Choice Requires="wps">
             <w:drawing>
-              <wp:anchor distT="0" distB="0" distL="114300" distR="114300" simplePos="0" relativeHeight="251673088" behindDoc="0" locked="0" layoutInCell="1" allowOverlap="1" wp14:anchorId="5E8E2D13" wp14:editId="0F641FC0">
+              <wp:anchor distT="0" distB="0" distL="114300" distR="114300" simplePos="0" relativeHeight="251673088" behindDoc="0" locked="0" layoutInCell="1" allowOverlap="1" wp14:anchorId="1FAC98B1" wp14:editId="3B6A7C1E">
                 <wp:simplePos x="0" y="0"/>
                 <wp:positionH relativeFrom="column">
                   <wp:posOffset>5485765</wp:posOffset>
@@ -5074,7 +5074,7 @@
         <mc:AlternateContent>
           <mc:Choice Requires="wps">
             <w:drawing>
-              <wp:anchor distT="0" distB="0" distL="114300" distR="114300" simplePos="0" relativeHeight="251638272" behindDoc="0" locked="0" layoutInCell="1" allowOverlap="1" wp14:anchorId="0F22D2A2" wp14:editId="45F74813">
+              <wp:anchor distT="0" distB="0" distL="114300" distR="114300" simplePos="0" relativeHeight="251638272" behindDoc="0" locked="0" layoutInCell="1" allowOverlap="1" wp14:anchorId="7F285F1D" wp14:editId="4AD5E208">
                 <wp:simplePos x="0" y="0"/>
                 <wp:positionH relativeFrom="column">
                   <wp:posOffset>5485765</wp:posOffset>
@@ -5451,7 +5451,7 @@
         <mc:AlternateContent>
           <mc:Choice Requires="wps">
             <w:drawing>
-              <wp:anchor distT="0" distB="0" distL="114300" distR="114300" simplePos="0" relativeHeight="251659776" behindDoc="0" locked="0" layoutInCell="1" allowOverlap="1" wp14:anchorId="3A94D5B9" wp14:editId="7AD7E55B">
+              <wp:anchor distT="0" distB="0" distL="114300" distR="114300" simplePos="0" relativeHeight="251659776" behindDoc="0" locked="0" layoutInCell="1" allowOverlap="1" wp14:anchorId="0A4D288C" wp14:editId="4D193BF4">
                 <wp:simplePos x="0" y="0"/>
                 <wp:positionH relativeFrom="column">
                   <wp:posOffset>5486400</wp:posOffset>
@@ -6576,7 +6576,7 @@
           <w:lang w:eastAsia="pt-BR"/>
         </w:rPr>
         <w:drawing>
-          <wp:inline distT="0" distB="0" distL="0" distR="0" wp14:anchorId="4786DB61" wp14:editId="1B9AF3E1">
+          <wp:inline distT="0" distB="0" distL="0" distR="0" wp14:anchorId="5C1DE937" wp14:editId="0288BA33">
             <wp:extent cx="2523490" cy="1769997"/>
             <wp:effectExtent l="0" t="0" r="0" b="1905"/>
             <wp:docPr id="1" name="Imagem 1" descr="C:\Users\Guilherme_Sanches\AppData\Local\Microsoft\Windows\INetCache\Content.Word\imagem_01.png"/>
@@ -7254,7 +7254,7 @@
           <w:lang w:eastAsia="pt-BR"/>
         </w:rPr>
         <w:drawing>
-          <wp:inline distT="0" distB="0" distL="0" distR="0" wp14:anchorId="228AB7D6" wp14:editId="3EBB4FF4">
+          <wp:inline distT="0" distB="0" distL="0" distR="0" wp14:anchorId="525BFA7D" wp14:editId="2DA55D96">
             <wp:extent cx="2993781" cy="1696730"/>
             <wp:effectExtent l="0" t="0" r="0" b="0"/>
             <wp:docPr id="6" name="Imagem 6"/>
@@ -7308,7 +7308,7 @@
         <mc:AlternateContent>
           <mc:Choice Requires="wps">
             <w:drawing>
-              <wp:anchor distT="0" distB="0" distL="114300" distR="114300" simplePos="0" relativeHeight="251683328" behindDoc="0" locked="0" layoutInCell="1" allowOverlap="1" wp14:anchorId="32F71ADC" wp14:editId="4CCE2DE2">
+              <wp:anchor distT="0" distB="0" distL="114300" distR="114300" simplePos="0" relativeHeight="251683328" behindDoc="0" locked="0" layoutInCell="1" allowOverlap="1" wp14:anchorId="3C041B9C" wp14:editId="04A3FA87">
                 <wp:simplePos x="0" y="0"/>
                 <wp:positionH relativeFrom="column">
                   <wp:posOffset>-164465</wp:posOffset>
@@ -7385,7 +7385,7 @@
           </mc:Choice>
           <mc:Fallback>
             <w:pict>
-              <v:shapetype w14:anchorId="32F71ADC" id="_x0000_t202" coordsize="21600,21600" o:spt="202" path="m,l,21600r21600,l21600,xe">
+              <v:shapetype w14:anchorId="3C041B9C" id="_x0000_t202" coordsize="21600,21600" o:spt="202" path="m,l,21600r21600,l21600,xe">
                 <v:stroke joinstyle="miter"/>
                 <v:path gradientshapeok="t" o:connecttype="rect"/>
               </v:shapetype>
@@ -7625,7 +7625,7 @@
           <w:lang w:eastAsia="pt-BR"/>
         </w:rPr>
         <w:drawing>
-          <wp:inline distT="0" distB="0" distL="0" distR="0" wp14:anchorId="5500897F" wp14:editId="10A7AC86">
+          <wp:inline distT="0" distB="0" distL="0" distR="0" wp14:anchorId="335CE3B0" wp14:editId="0D979728">
             <wp:extent cx="1466490" cy="1466490"/>
             <wp:effectExtent l="0" t="0" r="635" b="635"/>
             <wp:docPr id="2" name="Imagem 11" descr="C:\Users\Guilherme_Sanches\AppData\Local\Microsoft\Windows\INetCache\Content.Word\sensorTCjpg.jpg"/>
@@ -10085,34 +10085,7 @@
         <w:pStyle w:val="CorpoTexto"/>
       </w:pPr>
       <w:r>
-        <w:t xml:space="preserve">As reuniões representam um papel relevante na obtenção do resultado esperado, pois segundo </w:t>
-      </w:r>
-      <w:r>
-        <w:t>Kioskea (2014), as reuniões</w:t>
-      </w:r>
-      <w:r>
-        <w:t xml:space="preserve"> representam um meio de compartilhamento e partilha, em um determinado</w:t>
-      </w:r>
-      <w:r>
-        <w:t xml:space="preserve"> grupo de pessoas, </w:t>
-      </w:r>
-      <w:r>
-        <w:t xml:space="preserve">com </w:t>
-      </w:r>
-      <w:r>
-        <w:t xml:space="preserve">mesmo nível de conhecimento sobre um assunto ou um problema e para tomar decisões </w:t>
-      </w:r>
-      <w:r>
-        <w:t>de forma coletiva</w:t>
-      </w:r>
-      <w:r>
-        <w:t xml:space="preserve">. Além disso, </w:t>
-      </w:r>
-      <w:r>
-        <w:t xml:space="preserve">o que é definido </w:t>
-      </w:r>
-      <w:r>
-        <w:t xml:space="preserve">coletivamente, com </w:t>
+        <w:t xml:space="preserve">As reuniões representam um papel relevante na obtenção do resultado esperado, pois segundo Kioskea (2014), as reuniões representam um meio de compartilhamento e partilha, em um determinado grupo de pessoas, com mesmo nível de conhecimento sobre um assunto ou um problema e para tomar decisões de forma coletiva. Além disso, o que é definido coletivamente, com </w:t>
       </w:r>
       <w:r>
         <w:t>representação e aceitação</w:t>
@@ -27677,7 +27650,7 @@
 </file>
 
 <file path=customXml/itemProps1.xml><?xml version="1.0" encoding="utf-8"?>
-<ds:datastoreItem xmlns:ds="http://schemas.openxmlformats.org/officeDocument/2006/customXml" ds:itemID="{B13951B0-D8FA-42F1-8B39-0B9690D4B5FC}">
+<ds:datastoreItem xmlns:ds="http://schemas.openxmlformats.org/officeDocument/2006/customXml" ds:itemID="{A4EA1CD3-FD25-42FB-9328-D5935BB5B00A}">
   <ds:schemaRefs>
     <ds:schemaRef ds:uri="http://schemas.openxmlformats.org/officeDocument/2006/bibliography"/>
   </ds:schemaRefs>

</xml_diff>